<commit_message>
Moved root folder to the solution folder
</commit_message>
<xml_diff>
--- a/ClassOverview.docx
+++ b/ClassOverview.docx
@@ -677,6 +677,26 @@
         </w:rPr>
         <w:t>&lt;Deck&gt;</w:t>
       </w:r>
+      <w:r>
+        <w:rPr>
+          <w:rFonts w:ascii="Consolas" w:hAnsi="Consolas" w:cstheme="minorHAnsi"/>
+        </w:rPr>
+        <w:t xml:space="preserve">, </w:t>
+      </w:r>
+      <w:proofErr w:type="spellStart"/>
+      <w:r>
+        <w:rPr>
+          <w:rFonts w:ascii="Consolas" w:hAnsi="Consolas" w:cstheme="minorHAnsi"/>
+        </w:rPr>
+        <w:t>ICollection</w:t>
+      </w:r>
+      <w:proofErr w:type="spellEnd"/>
+      <w:r>
+        <w:rPr>
+          <w:rFonts w:ascii="Consolas" w:hAnsi="Consolas" w:cstheme="minorHAnsi"/>
+        </w:rPr>
+        <w:t>&lt;Card&gt;</w:t>
+      </w:r>
     </w:p>
     <w:p>
       <w:pPr>
@@ -1444,7 +1464,19 @@
         <w:rPr>
           <w:rFonts w:ascii="Consolas" w:hAnsi="Consolas" w:cstheme="minorHAnsi"/>
         </w:rPr>
-        <w:t xml:space="preserve">public string Name { get; </w:t>
+        <w:t xml:space="preserve">public string </w:t>
+      </w:r>
+      <w:r>
+        <w:rPr>
+          <w:rFonts w:ascii="Consolas" w:hAnsi="Consolas" w:cstheme="minorHAnsi"/>
+        </w:rPr>
+        <w:t>Word</w:t>
+      </w:r>
+      <w:r>
+        <w:rPr>
+          <w:rFonts w:ascii="Consolas" w:hAnsi="Consolas" w:cstheme="minorHAnsi"/>
+        </w:rPr>
+        <w:t xml:space="preserve"> { get; </w:t>
       </w:r>
       <w:r>
         <w:rPr>

</xml_diff>